<commit_message>
This is a test
</commit_message>
<xml_diff>
--- a/NodeJsTheory.docx
+++ b/NodeJsTheory.docx
@@ -1108,6 +1108,32 @@
           <w:lang w:val="en-AU"/>
         </w:rPr>
         <w:t>If your use case does not contain CPU intensive operations nor access any blocking resources, you can exploit the benefits of Node.js and enjoy fast and scalable network applications.</w:t>
+      </w:r>
+    </w:p>
+    <w:p>
+      <w:pPr>
+        <w:tabs>
+          <w:tab w:val="left" w:pos="6933"/>
+        </w:tabs>
+        <w:rPr>
+          <w:lang w:val="en-AU"/>
+        </w:rPr>
+      </w:pPr>
+    </w:p>
+    <w:p>
+      <w:pPr>
+        <w:tabs>
+          <w:tab w:val="left" w:pos="6933"/>
+        </w:tabs>
+        <w:rPr>
+          <w:lang w:val="en-AU"/>
+        </w:rPr>
+      </w:pPr>
+      <w:r>
+        <w:rPr>
+          <w:lang w:val="en-AU"/>
+        </w:rPr>
+        <w:t>Test</w:t>
       </w:r>
       <w:bookmarkStart w:id="0" w:name="_GoBack"/>
       <w:bookmarkEnd w:id="0"/>

</xml_diff>